<commit_message>
Changes due to DB testing
Max length of each input was changed from 255 to 128 as I feel as the old max number was inappropriate and was too large. This change can be seen on the pages with input.
New SQL file to reflect this change as well.
Flowchart was updated as it forgot a crucial piece of detail: connection script.
</commit_message>
<xml_diff>
--- a/database/Database Log.docx
+++ b/database/Database Log.docx
@@ -628,7 +628,48 @@
         <w:t>Modified</w:t>
       </w:r>
       <w:r>
-        <w:t xml:space="preserve"> the database relation image to fit the new design.</w:t>
+        <w:t xml:space="preserve"> the database relation image to fit the </w:t>
+      </w:r>
+      <w:proofErr w:type="gramStart"/>
+      <w:r>
+        <w:t>new design</w:t>
+      </w:r>
+      <w:proofErr w:type="gramEnd"/>
+      <w:r>
+        <w:t>.</w:t>
+      </w:r>
+    </w:p>
+    <w:p>
+      <w:pPr>
+        <w:pStyle w:val="ListParagraph"/>
+        <w:numPr>
+          <w:ilvl w:val="0"/>
+          <w:numId w:val="1"/>
+        </w:numPr>
+        <w:rPr>
+          <w:b/>
+        </w:rPr>
+      </w:pPr>
+      <w:r>
+        <w:rPr>
+          <w:b/>
+        </w:rPr>
+        <w:t>25/07/2018</w:t>
+      </w:r>
+    </w:p>
+    <w:p>
+      <w:pPr>
+        <w:pStyle w:val="ListParagraph"/>
+        <w:numPr>
+          <w:ilvl w:val="0"/>
+          <w:numId w:val="5"/>
+        </w:numPr>
+        <w:rPr>
+          <w:b/>
+        </w:rPr>
+      </w:pPr>
+      <w:r>
+        <w:t>All keys that could hold a maximum of 255 characters have been modified to 128 characters long. This is because I feel 255 characters is an absurd amount of characters to be inputted for any person, thus it has been changed to a more appropriate number.</w:t>
       </w:r>
       <w:bookmarkStart w:id="0" w:name="_GoBack"/>
       <w:bookmarkEnd w:id="0"/>

</xml_diff>